<commit_message>
feat: complete lab 5
</commit_message>
<xml_diff>
--- a/Labfiles/Starter/DP-201.5/DP-201-Lab05_Ex01_Ta01.docx
+++ b/Labfiles/Starter/DP-201.5/DP-201-Lab05_Ex01_Ta01.docx
@@ -182,8 +182,6 @@
         </w:rPr>
         <w:t>s</w:t>
       </w:r>
-      <w:bookmarkStart w:id="0" w:name="_GoBack"/>
-      <w:bookmarkEnd w:id="0"/>
       <w:r>
         <w:rPr>
           <w:rFonts w:ascii="Segoe UI" w:hAnsi="Segoe UI" w:cs="Segoe UI"/>
@@ -284,11 +282,15 @@
             <w:pPr>
               <w:rPr>
                 <w:rFonts w:ascii="Segoe UI" w:hAnsi="Segoe UI" w:cs="Segoe UI"/>
+                <w:b/>
+                <w:bCs/>
               </w:rPr>
             </w:pPr>
             <w:r>
               <w:rPr>
                 <w:rFonts w:ascii="Segoe UI" w:hAnsi="Segoe UI" w:cs="Segoe UI"/>
+                <w:b/>
+                <w:bCs/>
               </w:rPr>
               <w:t>Service to Scale</w:t>
             </w:r>
@@ -302,11 +304,15 @@
             <w:pPr>
               <w:rPr>
                 <w:rFonts w:ascii="Segoe UI" w:hAnsi="Segoe UI" w:cs="Segoe UI"/>
+                <w:b/>
+                <w:bCs/>
               </w:rPr>
             </w:pPr>
             <w:r>
               <w:rPr>
                 <w:rFonts w:ascii="Segoe UI" w:hAnsi="Segoe UI" w:cs="Segoe UI"/>
+                <w:b/>
+                <w:bCs/>
               </w:rPr>
               <w:t>Justification</w:t>
             </w:r>
@@ -320,11 +326,15 @@
             <w:pPr>
               <w:rPr>
                 <w:rFonts w:ascii="Segoe UI" w:hAnsi="Segoe UI" w:cs="Segoe UI"/>
+                <w:b/>
+                <w:bCs/>
               </w:rPr>
             </w:pPr>
             <w:r>
               <w:rPr>
                 <w:rFonts w:ascii="Segoe UI" w:hAnsi="Segoe UI" w:cs="Segoe UI"/>
+                <w:b/>
+                <w:bCs/>
               </w:rPr>
               <w:t>Scale Units</w:t>
             </w:r>
@@ -342,6 +352,18 @@
                 <w:rFonts w:ascii="Segoe UI" w:hAnsi="Segoe UI" w:cs="Segoe UI"/>
               </w:rPr>
             </w:pPr>
+            <w:r>
+              <w:rPr>
+                <w:rFonts w:ascii="Segoe UI" w:hAnsi="Segoe UI" w:cs="Segoe UI"/>
+              </w:rPr>
+              <w:t xml:space="preserve">AdventureWorks </w:t>
+            </w:r>
+            <w:r>
+              <w:rPr>
+                <w:rFonts w:ascii="Segoe UI" w:hAnsi="Segoe UI" w:cs="Segoe UI"/>
+              </w:rPr>
+              <w:t>Web App</w:t>
+            </w:r>
           </w:p>
         </w:tc>
         <w:tc>
@@ -356,6 +378,12 @@
                 <w:rFonts w:ascii="Segoe UI" w:hAnsi="Segoe UI" w:cs="Segoe UI"/>
               </w:rPr>
             </w:pPr>
+            <w:r>
+              <w:rPr>
+                <w:rFonts w:ascii="Segoe UI" w:hAnsi="Segoe UI" w:cs="Segoe UI"/>
+              </w:rPr>
+              <w:t>From November to December, AdventureWorks receives more traffic</w:t>
+            </w:r>
           </w:p>
         </w:tc>
         <w:tc>
@@ -368,6 +396,12 @@
                 <w:rFonts w:ascii="Segoe UI" w:hAnsi="Segoe UI" w:cs="Segoe UI"/>
               </w:rPr>
             </w:pPr>
+            <w:r>
+              <w:rPr>
+                <w:rFonts w:ascii="Segoe UI" w:hAnsi="Segoe UI" w:cs="Segoe UI"/>
+              </w:rPr>
+              <w:t>Scale Up, Autoscaling</w:t>
+            </w:r>
           </w:p>
         </w:tc>
       </w:tr>
@@ -382,6 +416,24 @@
                 <w:rFonts w:ascii="Segoe UI" w:hAnsi="Segoe UI" w:cs="Segoe UI"/>
               </w:rPr>
             </w:pPr>
+            <w:r>
+              <w:rPr>
+                <w:rFonts w:ascii="Segoe UI" w:hAnsi="Segoe UI" w:cs="Segoe UI"/>
+              </w:rPr>
+              <w:t>Blob Storage</w:t>
+            </w:r>
+            <w:r>
+              <w:rPr>
+                <w:rFonts w:ascii="Segoe UI" w:hAnsi="Segoe UI" w:cs="Segoe UI"/>
+              </w:rPr>
+              <w:t xml:space="preserve"> containing the </w:t>
+            </w:r>
+            <w:r>
+              <w:rPr>
+                <w:rFonts w:ascii="Segoe UI" w:hAnsi="Segoe UI" w:cs="Segoe UI"/>
+              </w:rPr>
+              <w:t>Website Images</w:t>
+            </w:r>
           </w:p>
         </w:tc>
         <w:tc>
@@ -396,6 +448,12 @@
                 <w:rFonts w:ascii="Segoe UI" w:hAnsi="Segoe UI" w:cs="Segoe UI"/>
               </w:rPr>
             </w:pPr>
+            <w:r>
+              <w:rPr>
+                <w:rFonts w:ascii="Segoe UI" w:hAnsi="Segoe UI" w:cs="Segoe UI"/>
+              </w:rPr>
+              <w:t>From November to December, AdventureWorks receives more traffic then usual, being able to retrieve data faster in this scenario would be great</w:t>
+            </w:r>
           </w:p>
         </w:tc>
         <w:tc>
@@ -408,6 +466,12 @@
                 <w:rFonts w:ascii="Segoe UI" w:hAnsi="Segoe UI" w:cs="Segoe UI"/>
               </w:rPr>
             </w:pPr>
+            <w:r>
+              <w:rPr>
+                <w:rFonts w:ascii="Segoe UI" w:hAnsi="Segoe UI" w:cs="Segoe UI"/>
+              </w:rPr>
+              <w:t>Azure Cache for Redis</w:t>
+            </w:r>
           </w:p>
         </w:tc>
       </w:tr>
@@ -422,6 +486,12 @@
                 <w:rFonts w:ascii="Segoe UI" w:hAnsi="Segoe UI" w:cs="Segoe UI"/>
               </w:rPr>
             </w:pPr>
+            <w:r>
+              <w:rPr>
+                <w:rFonts w:ascii="Segoe UI" w:hAnsi="Segoe UI" w:cs="Segoe UI"/>
+              </w:rPr>
+              <w:t>Azure Synapse Analytics</w:t>
+            </w:r>
           </w:p>
         </w:tc>
         <w:tc>
@@ -436,6 +506,12 @@
                 <w:rFonts w:ascii="Segoe UI" w:hAnsi="Segoe UI" w:cs="Segoe UI"/>
               </w:rPr>
             </w:pPr>
+            <w:r>
+              <w:rPr>
+                <w:rFonts w:ascii="Segoe UI" w:hAnsi="Segoe UI" w:cs="Segoe UI"/>
+              </w:rPr>
+              <w:t>In order to process more traffic with high availability globally during peak terms</w:t>
+            </w:r>
           </w:p>
         </w:tc>
         <w:tc>
@@ -448,6 +524,70 @@
                 <w:rFonts w:ascii="Segoe UI" w:hAnsi="Segoe UI" w:cs="Segoe UI"/>
               </w:rPr>
             </w:pPr>
+            <w:r>
+              <w:rPr>
+                <w:rFonts w:ascii="Segoe UI" w:hAnsi="Segoe UI" w:cs="Segoe UI"/>
+              </w:rPr>
+              <w:t>SSD Disk, increasing the number of DWUs</w:t>
+            </w:r>
+          </w:p>
+        </w:tc>
+      </w:tr>
+      <w:tr>
+        <w:tc>
+          <w:tcPr>
+            <w:tcW w:w="3823" w:type="dxa"/>
+          </w:tcPr>
+          <w:p>
+            <w:pPr>
+              <w:rPr>
+                <w:rFonts w:ascii="Segoe UI" w:hAnsi="Segoe UI" w:cs="Segoe UI"/>
+              </w:rPr>
+            </w:pPr>
+            <w:r>
+              <w:rPr>
+                <w:rFonts w:ascii="Segoe UI" w:hAnsi="Segoe UI" w:cs="Segoe UI"/>
+              </w:rPr>
+              <w:t>Azure Cosmos DB</w:t>
+            </w:r>
+          </w:p>
+        </w:tc>
+        <w:tc>
+          <w:tcPr>
+            <w:tcW w:w="8363" w:type="dxa"/>
+          </w:tcPr>
+          <w:p>
+            <w:pPr>
+              <w:shd w:val="clear" w:color="auto" w:fill="FFFFFF"/>
+              <w:spacing w:line="285" w:lineRule="atLeast"/>
+              <w:rPr>
+                <w:rFonts w:ascii="Segoe UI" w:hAnsi="Segoe UI" w:cs="Segoe UI"/>
+              </w:rPr>
+            </w:pPr>
+            <w:r>
+              <w:rPr>
+                <w:rFonts w:ascii="Segoe UI" w:hAnsi="Segoe UI" w:cs="Segoe UI"/>
+              </w:rPr>
+              <w:t>In order to process an increasing number of request coming from the Connected Bicycles</w:t>
+            </w:r>
+          </w:p>
+        </w:tc>
+        <w:tc>
+          <w:tcPr>
+            <w:tcW w:w="1417" w:type="dxa"/>
+          </w:tcPr>
+          <w:p>
+            <w:pPr>
+              <w:rPr>
+                <w:rFonts w:ascii="Segoe UI" w:hAnsi="Segoe UI" w:cs="Segoe UI"/>
+              </w:rPr>
+            </w:pPr>
+            <w:r>
+              <w:rPr>
+                <w:rFonts w:ascii="Segoe UI" w:hAnsi="Segoe UI" w:cs="Segoe UI"/>
+              </w:rPr>
+              <w:t>Increasing the number of RUs/s</w:t>
+            </w:r>
           </w:p>
         </w:tc>
       </w:tr>

</xml_diff>